<commit_message>
Added diagrams + written some methodology doc
Signed-off-by: calllum <Callum.terris@gmail.com>
</commit_message>
<xml_diff>
--- a/Documents/Methodology.docx
+++ b/Documents/Methodology.docx
@@ -194,6 +194,26 @@
     </w:p>
     <w:p>
       <w:pPr>
+        <w:rPr>
+          <w:rFonts w:cs="Arial"/>
+        </w:rPr>
+      </w:pPr>
+      <w:r>
+        <w:rPr>
+          <w:rFonts w:cs="Arial"/>
+        </w:rPr>
+        <w:t xml:space="preserve">This project will use a prototype approach. This approach splits the project into server key parts. Instead of building the single project, several smaller parts will be built. Each prototype will be more complex than the last. Also this process has a sequential approach, meaning that the prototypes have to be done in a certain order. It also means that I cannot move from one prototype to another until I have finished the previous one. </w:t>
+      </w:r>
+    </w:p>
+    <w:p>
+      <w:pPr>
+        <w:rPr>
+          <w:rFonts w:cs="Arial"/>
+        </w:rPr>
+      </w:pPr>
+    </w:p>
+    <w:p>
+      <w:pPr>
         <w:pStyle w:val="Heading3"/>
         <w:rPr>
           <w:rFonts w:ascii="Arial" w:hAnsi="Arial" w:cs="Arial"/>
@@ -203,6 +223,7 @@
         <w:rPr>
           <w:rFonts w:ascii="Arial" w:hAnsi="Arial" w:cs="Arial"/>
         </w:rPr>
+        <w:lastRenderedPageBreak/>
         <w:t>What I really did</w:t>
       </w:r>
     </w:p>
@@ -248,7 +269,6 @@
         <w:rPr>
           <w:rFonts w:cs="Arial"/>
         </w:rPr>
-        <w:lastRenderedPageBreak/>
         <w:t xml:space="preserve"> </w:t>
       </w:r>
     </w:p>
@@ -269,54 +289,13 @@
         <w:rPr>
           <w:rFonts w:cs="Arial"/>
         </w:rPr>
-        <w:t xml:space="preserve">The user has to host the </w:t>
-      </w:r>
-      <w:proofErr w:type="spellStart"/>
-      <w:r>
-        <w:rPr>
-          <w:rFonts w:cs="Arial"/>
-        </w:rPr>
-        <w:t>asmx</w:t>
-      </w:r>
-      <w:proofErr w:type="spellEnd"/>
-      <w:r>
-        <w:rPr>
-          <w:rFonts w:cs="Arial"/>
-        </w:rPr>
-        <w:t xml:space="preserve"> server on a machine in order for the game engine to communicate with this</w:t>
+        <w:t>The user has to host the asmx server on a machine in order for the game engine to communicate with this</w:t>
       </w:r>
       <w:r>
         <w:rPr>
           <w:rFonts w:cs="Arial"/>
         </w:rPr>
         <w:t xml:space="preserve">. As stated above, the user would have to turn on the server before the interface would work. Originally the developer wanted to create an executable file that the user could run. But this proved to be difficult to implement, therefore the user has to manually run it from command line. </w:t>
-      </w:r>
-    </w:p>
-    <w:p>
-      <w:pPr>
-        <w:rPr>
-          <w:rFonts w:cs="Arial"/>
-        </w:rPr>
-      </w:pPr>
-    </w:p>
-    <w:p>
-      <w:pPr>
-        <w:rPr>
-          <w:rFonts w:cs="Arial"/>
-        </w:rPr>
-      </w:pPr>
-      <w:r>
-        <w:rPr>
-          <w:rFonts w:cs="Arial"/>
-          <w:highlight w:val="red"/>
-        </w:rPr>
-        <w:t>Setting up a second server has proven difficult to achieve as of yet. Therefore all external applications are built into the interface as of just now. This will be fixed soon.</w:t>
-      </w:r>
-      <w:r>
-        <w:rPr>
-          <w:rFonts w:cs="Arial"/>
-        </w:rPr>
-        <w:t xml:space="preserve"> </w:t>
       </w:r>
     </w:p>
     <w:p>
@@ -468,18 +447,110 @@
     <w:p>
       <w:pPr>
         <w:rPr>
-          <w:rFonts w:eastAsiaTheme="majorEastAsia" w:cs="Arial"/>
-          <w:b/>
-          <w:bCs/>
+          <w:rFonts w:cs="Arial"/>
+        </w:rPr>
+      </w:pPr>
+      <w:r>
+        <w:rPr>
+          <w:rFonts w:cs="Arial"/>
+          <w:noProof/>
+          <w:lang w:eastAsia="en-GB"/>
+        </w:rPr>
+        <w:drawing>
+          <wp:inline distT="0" distB="0" distL="0" distR="0" wp14:anchorId="346A08AA" wp14:editId="62DB29E9">
+            <wp:extent cx="5720080" cy="2530475"/>
+            <wp:effectExtent l="0" t="0" r="0" b="3175"/>
+            <wp:docPr id="1" name="Picture 1"/>
+            <wp:cNvGraphicFramePr>
+              <a:graphicFrameLocks xmlns:a="http://schemas.openxmlformats.org/drawingml/2006/main" noChangeAspect="1"/>
+            </wp:cNvGraphicFramePr>
+            <a:graphic xmlns:a="http://schemas.openxmlformats.org/drawingml/2006/main">
+              <a:graphicData uri="http://schemas.openxmlformats.org/drawingml/2006/picture">
+                <pic:pic xmlns:pic="http://schemas.openxmlformats.org/drawingml/2006/picture">
+                  <pic:nvPicPr>
+                    <pic:cNvPr id="0" name="Picture 1"/>
+                    <pic:cNvPicPr>
+                      <a:picLocks noChangeAspect="1" noChangeArrowheads="1"/>
+                    </pic:cNvPicPr>
+                  </pic:nvPicPr>
+                  <pic:blipFill>
+                    <a:blip r:embed="rId6">
+                      <a:extLst>
+                        <a:ext uri="{28A0092B-C50C-407E-A947-70E740481C1C}">
+                          <a14:useLocalDpi xmlns:a14="http://schemas.microsoft.com/office/drawing/2010/main" val="0"/>
+                        </a:ext>
+                      </a:extLst>
+                    </a:blip>
+                    <a:srcRect/>
+                    <a:stretch>
+                      <a:fillRect/>
+                    </a:stretch>
+                  </pic:blipFill>
+                  <pic:spPr bwMode="auto">
+                    <a:xfrm>
+                      <a:off x="0" y="0"/>
+                      <a:ext cx="5720080" cy="2530475"/>
+                    </a:xfrm>
+                    <a:prstGeom prst="rect">
+                      <a:avLst/>
+                    </a:prstGeom>
+                    <a:noFill/>
+                    <a:ln>
+                      <a:noFill/>
+                    </a:ln>
+                  </pic:spPr>
+                </pic:pic>
+              </a:graphicData>
+            </a:graphic>
+          </wp:inline>
+        </w:drawing>
+      </w:r>
+    </w:p>
+    <w:p>
+      <w:pPr>
+        <w:pStyle w:val="Caption"/>
+        <w:rPr>
+          <w:rFonts w:cs="Arial"/>
+        </w:rPr>
+      </w:pPr>
+      <w:r>
+        <w:t xml:space="preserve">Figure </w:t>
+      </w:r>
+      <w:fldSimple w:instr=" SEQ Figure \* ARABIC ">
+        <w:r>
+          <w:rPr>
+            <w:noProof/>
+          </w:rPr>
+          <w:t>1</w:t>
+        </w:r>
+      </w:fldSimple>
+      <w:r>
+        <w:t xml:space="preserve"> The bot in the environment. This moves through the environment randomly. The red line is the raycast showing what direction it is facing. </w:t>
+      </w:r>
+      <w:r>
+        <w:rPr>
+          <w:rFonts w:cs="Arial"/>
+        </w:rPr>
+        <w:br w:type="page"/>
+      </w:r>
+    </w:p>
+    <w:p>
+      <w:pPr>
+        <w:pStyle w:val="Heading3"/>
+      </w:pPr>
+      <w:r>
+        <w:lastRenderedPageBreak/>
+        <w:t>Evaluation</w:t>
+      </w:r>
+    </w:p>
+    <w:p>
+      <w:pPr>
+        <w:rPr>
+          <w:rFonts w:asciiTheme="majorHAnsi" w:eastAsiaTheme="majorEastAsia" w:hAnsiTheme="majorHAnsi" w:cstheme="majorBidi"/>
           <w:color w:val="4F81BD" w:themeColor="accent1"/>
-          <w:sz w:val="26"/>
-          <w:szCs w:val="26"/>
-        </w:rPr>
-      </w:pPr>
-      <w:r>
-        <w:rPr>
-          <w:rFonts w:cs="Arial"/>
-        </w:rPr>
+        </w:rPr>
+      </w:pPr>
+      <w:r>
         <w:br w:type="page"/>
       </w:r>
     </w:p>
@@ -542,21 +613,7 @@
         <w:rPr>
           <w:rFonts w:cs="Arial"/>
         </w:rPr>
-        <w:t xml:space="preserve">When the game is running it must be able to communicate with the interface. Therefore the client will be the game and the server will be the interface. The client must contact the server and receive data back. This is driven by the </w:t>
-      </w:r>
-      <w:proofErr w:type="gramStart"/>
-      <w:r>
-        <w:rPr>
-          <w:rFonts w:cs="Arial"/>
-        </w:rPr>
-        <w:t>player,</w:t>
-      </w:r>
-      <w:proofErr w:type="gramEnd"/>
-      <w:r>
-        <w:rPr>
-          <w:rFonts w:cs="Arial"/>
-        </w:rPr>
-        <w:t xml:space="preserve"> this is due to fears of overloading the network if it is done automatically. </w:t>
+        <w:t xml:space="preserve">When the game is running it must be able to communicate with the interface. Therefore the client will be the game and the server will be the interface. The client must contact the server and receive data back. This is driven by the player, this is due to fears of overloading the network if it is done automatically. </w:t>
       </w:r>
     </w:p>
     <w:p>
@@ -572,7 +629,7 @@
           <w:lang w:eastAsia="en-GB"/>
         </w:rPr>
         <w:drawing>
-          <wp:inline distT="0" distB="0" distL="0" distR="0">
+          <wp:inline distT="0" distB="0" distL="0" distR="0" wp14:anchorId="0CE3CCC7" wp14:editId="1A33AECF">
             <wp:extent cx="5730875" cy="638175"/>
             <wp:effectExtent l="0" t="0" r="3175" b="9525"/>
             <wp:docPr id="3" name="Picture 3"/>
@@ -589,7 +646,7 @@
                     </pic:cNvPicPr>
                   </pic:nvPicPr>
                   <pic:blipFill>
-                    <a:blip r:embed="rId5">
+                    <a:blip r:embed="rId7">
                       <a:extLst>
                         <a:ext uri="{28A0092B-C50C-407E-A947-70E740481C1C}">
                           <a14:useLocalDpi xmlns:a14="http://schemas.microsoft.com/office/drawing/2010/main" val="0"/>
@@ -667,7 +724,6 @@
         </w:rPr>
         <w:t xml:space="preserve">reply with the accumulated value. </w:t>
       </w:r>
-      <w:proofErr w:type="gramStart"/>
       <w:r>
         <w:rPr>
           <w:rFonts w:cs="Arial"/>
@@ -678,14 +734,7 @@
         <w:rPr>
           <w:rFonts w:cs="Arial"/>
         </w:rPr>
-        <w:t>the server being the interface.</w:t>
-      </w:r>
-      <w:proofErr w:type="gramEnd"/>
-      <w:r>
-        <w:rPr>
-          <w:rFonts w:cs="Arial"/>
-        </w:rPr>
-        <w:t xml:space="preserve"> This accumulated value will act as the amount of times that the function has been called by the client. </w:t>
+        <w:t xml:space="preserve">the server being the interface. This accumulated value will act as the amount of times that the function has been called by the client. </w:t>
       </w:r>
     </w:p>
     <w:p>
@@ -756,6 +805,83 @@
           <w:rFonts w:cs="Arial"/>
         </w:rPr>
       </w:pPr>
+    </w:p>
+    <w:p>
+      <w:pPr>
+        <w:rPr>
+          <w:rFonts w:cs="Arial"/>
+        </w:rPr>
+      </w:pPr>
+      <w:r>
+        <w:rPr>
+          <w:rFonts w:cs="Arial"/>
+          <w:noProof/>
+          <w:lang w:eastAsia="en-GB"/>
+        </w:rPr>
+        <w:lastRenderedPageBreak/>
+        <w:drawing>
+          <wp:inline distT="0" distB="0" distL="0" distR="0" wp14:anchorId="4BC5FDBC" wp14:editId="05A3FA87">
+            <wp:extent cx="5720080" cy="2552065"/>
+            <wp:effectExtent l="0" t="0" r="0" b="635"/>
+            <wp:docPr id="5" name="Picture 5"/>
+            <wp:cNvGraphicFramePr>
+              <a:graphicFrameLocks xmlns:a="http://schemas.openxmlformats.org/drawingml/2006/main" noChangeAspect="1"/>
+            </wp:cNvGraphicFramePr>
+            <a:graphic xmlns:a="http://schemas.openxmlformats.org/drawingml/2006/main">
+              <a:graphicData uri="http://schemas.openxmlformats.org/drawingml/2006/picture">
+                <pic:pic xmlns:pic="http://schemas.openxmlformats.org/drawingml/2006/picture">
+                  <pic:nvPicPr>
+                    <pic:cNvPr id="0" name="Picture 1"/>
+                    <pic:cNvPicPr>
+                      <a:picLocks noChangeAspect="1" noChangeArrowheads="1"/>
+                    </pic:cNvPicPr>
+                  </pic:nvPicPr>
+                  <pic:blipFill>
+                    <a:blip r:embed="rId8">
+                      <a:extLst>
+                        <a:ext uri="{28A0092B-C50C-407E-A947-70E740481C1C}">
+                          <a14:useLocalDpi xmlns:a14="http://schemas.microsoft.com/office/drawing/2010/main" val="0"/>
+                        </a:ext>
+                      </a:extLst>
+                    </a:blip>
+                    <a:srcRect/>
+                    <a:stretch>
+                      <a:fillRect/>
+                    </a:stretch>
+                  </pic:blipFill>
+                  <pic:spPr bwMode="auto">
+                    <a:xfrm>
+                      <a:off x="0" y="0"/>
+                      <a:ext cx="5720080" cy="2552065"/>
+                    </a:xfrm>
+                    <a:prstGeom prst="rect">
+                      <a:avLst/>
+                    </a:prstGeom>
+                    <a:noFill/>
+                    <a:ln>
+                      <a:noFill/>
+                    </a:ln>
+                  </pic:spPr>
+                </pic:pic>
+              </a:graphicData>
+            </a:graphic>
+          </wp:inline>
+        </w:drawing>
+      </w:r>
+    </w:p>
+    <w:p>
+      <w:pPr>
+        <w:pStyle w:val="Heading3"/>
+        <w:rPr>
+          <w:rFonts w:ascii="Arial" w:hAnsi="Arial" w:cs="Arial"/>
+        </w:rPr>
+      </w:pPr>
+      <w:r>
+        <w:rPr>
+          <w:rFonts w:ascii="Arial" w:hAnsi="Arial" w:cs="Arial"/>
+        </w:rPr>
+        <w:t>Evaluation</w:t>
+      </w:r>
     </w:p>
     <w:p>
       <w:pPr>
@@ -844,14 +970,12 @@
         </w:rPr>
         <w:t xml:space="preserve">At every update of the game the game will call the server and ask for a random number between a certain </w:t>
       </w:r>
-      <w:proofErr w:type="gramStart"/>
       <w:r>
         <w:rPr>
           <w:rFonts w:cs="Arial"/>
         </w:rPr>
         <w:t>range</w:t>
       </w:r>
-      <w:proofErr w:type="gramEnd"/>
       <w:r>
         <w:rPr>
           <w:rFonts w:cs="Arial"/>
@@ -929,6 +1053,20 @@
           <w:rFonts w:cs="Arial"/>
         </w:rPr>
         <w:t>.</w:t>
+      </w:r>
+    </w:p>
+    <w:p>
+      <w:pPr>
+        <w:pStyle w:val="Heading3"/>
+        <w:rPr>
+          <w:rFonts w:ascii="Arial" w:hAnsi="Arial" w:cs="Arial"/>
+        </w:rPr>
+      </w:pPr>
+      <w:r>
+        <w:rPr>
+          <w:rFonts w:ascii="Arial" w:hAnsi="Arial" w:cs="Arial"/>
+        </w:rPr>
+        <w:t>Evaluation</w:t>
       </w:r>
     </w:p>
     <w:p>
@@ -1021,21 +1159,7 @@
         <w:rPr>
           <w:rFonts w:cs="Arial"/>
         </w:rPr>
-        <w:t xml:space="preserve">At every frame of the game the game will contact the interface, which will in turn contact the neural network. The game will contain a simple bot that can see objects at three points around </w:t>
-      </w:r>
-      <w:proofErr w:type="gramStart"/>
-      <w:r>
-        <w:rPr>
-          <w:rFonts w:cs="Arial"/>
-        </w:rPr>
-        <w:t>itself</w:t>
-      </w:r>
-      <w:proofErr w:type="gramEnd"/>
-      <w:r>
-        <w:rPr>
-          <w:rFonts w:cs="Arial"/>
-        </w:rPr>
-        <w:t>. The game pas</w:t>
+        <w:t>At every frame of the game the game will contact the interface, which will in turn contact the neural network. The game will contain a simple bot that can see objects at three points around itself. The game pas</w:t>
       </w:r>
       <w:r>
         <w:rPr>
@@ -1105,21 +1229,7 @@
         <w:rPr>
           <w:rFonts w:cs="Arial"/>
         </w:rPr>
-        <w:t xml:space="preserve">The neural network will be of the simple feed forward </w:t>
-      </w:r>
-      <w:proofErr w:type="spellStart"/>
-      <w:r>
-        <w:rPr>
-          <w:rFonts w:cs="Arial"/>
-        </w:rPr>
-        <w:t>mutli</w:t>
-      </w:r>
-      <w:proofErr w:type="spellEnd"/>
-      <w:r>
-        <w:rPr>
-          <w:rFonts w:cs="Arial"/>
-        </w:rPr>
-        <w:t xml:space="preserve">-layered architecture. The data from the game will act as the input to the neural network. This will be the details about what the bot can see. This gets passed through the neural network and the output will be the action that </w:t>
+        <w:t xml:space="preserve">The neural network will be of the simple feed forward mutli-layered architecture. The data from the game will act as the input to the neural network. This will be the details about what the bot can see. This gets passed through the neural network and the output will be the action that </w:t>
       </w:r>
       <w:r>
         <w:rPr>
@@ -1136,6 +1246,94 @@
     </w:p>
     <w:p>
       <w:pPr>
+        <w:keepNext/>
+      </w:pPr>
+      <w:r>
+        <w:rPr>
+          <w:rFonts w:cs="Arial"/>
+          <w:noProof/>
+          <w:lang w:eastAsia="en-GB"/>
+        </w:rPr>
+        <w:lastRenderedPageBreak/>
+        <w:drawing>
+          <wp:inline distT="0" distB="0" distL="0" distR="0" wp14:anchorId="6BA3659C" wp14:editId="767E092E">
+            <wp:extent cx="5730875" cy="4146550"/>
+            <wp:effectExtent l="0" t="0" r="3175" b="6350"/>
+            <wp:docPr id="6" name="Picture 6" descr="H:\MastersProject\Documents\Vision NN.jpg"/>
+            <wp:cNvGraphicFramePr>
+              <a:graphicFrameLocks xmlns:a="http://schemas.openxmlformats.org/drawingml/2006/main" noChangeAspect="1"/>
+            </wp:cNvGraphicFramePr>
+            <a:graphic xmlns:a="http://schemas.openxmlformats.org/drawingml/2006/main">
+              <a:graphicData uri="http://schemas.openxmlformats.org/drawingml/2006/picture">
+                <pic:pic xmlns:pic="http://schemas.openxmlformats.org/drawingml/2006/picture">
+                  <pic:nvPicPr>
+                    <pic:cNvPr id="0" name="Picture 2" descr="H:\MastersProject\Documents\Vision NN.jpg"/>
+                    <pic:cNvPicPr>
+                      <a:picLocks noChangeAspect="1" noChangeArrowheads="1"/>
+                    </pic:cNvPicPr>
+                  </pic:nvPicPr>
+                  <pic:blipFill>
+                    <a:blip r:embed="rId9">
+                      <a:extLst>
+                        <a:ext uri="{28A0092B-C50C-407E-A947-70E740481C1C}">
+                          <a14:useLocalDpi xmlns:a14="http://schemas.microsoft.com/office/drawing/2010/main" val="0"/>
+                        </a:ext>
+                      </a:extLst>
+                    </a:blip>
+                    <a:srcRect/>
+                    <a:stretch>
+                      <a:fillRect/>
+                    </a:stretch>
+                  </pic:blipFill>
+                  <pic:spPr bwMode="auto">
+                    <a:xfrm>
+                      <a:off x="0" y="0"/>
+                      <a:ext cx="5730875" cy="4146550"/>
+                    </a:xfrm>
+                    <a:prstGeom prst="rect">
+                      <a:avLst/>
+                    </a:prstGeom>
+                    <a:noFill/>
+                    <a:ln>
+                      <a:noFill/>
+                    </a:ln>
+                  </pic:spPr>
+                </pic:pic>
+              </a:graphicData>
+            </a:graphic>
+          </wp:inline>
+        </w:drawing>
+      </w:r>
+    </w:p>
+    <w:p>
+      <w:pPr>
+        <w:pStyle w:val="Caption"/>
+        <w:rPr>
+          <w:rFonts w:cs="Arial"/>
+          <w:noProof/>
+          <w:lang w:eastAsia="en-GB"/>
+        </w:rPr>
+      </w:pPr>
+      <w:r>
+        <w:t xml:space="preserve">Figure </w:t>
+      </w:r>
+      <w:fldSimple w:instr=" SEQ Figure \* ARABIC ">
+        <w:r>
+          <w:rPr>
+            <w:noProof/>
+          </w:rPr>
+          <w:t>2</w:t>
+        </w:r>
+      </w:fldSimple>
+      <w:r>
+        <w:t>.</w:t>
+      </w:r>
+      <w:r>
+        <w:t xml:space="preserve"> The architecture of the neural network.</w:t>
+      </w:r>
+    </w:p>
+    <w:p>
+      <w:pPr>
         <w:rPr>
           <w:rFonts w:cs="Arial"/>
         </w:rPr>
@@ -1189,23 +1387,52 @@
     </w:p>
     <w:p>
       <w:r>
-        <w:t xml:space="preserve">The key part of this prototype is setting up a delay. Therefore no updates will call until a certain amount of time has passed. If it tries to run when everything is not setup or if it tries to run during it is generating a new population, serious problems </w:t>
+        <w:t xml:space="preserve">The key part of this prototype is setting up a delay. Therefore no updates will call until a certain amount of time has passed. If it tries to run when everything is not setup or if it tries to run during it is generating a new population, serious problems could occur. Therefore after certain functions are called there will be a delay until it can do anything. </w:t>
+      </w:r>
+    </w:p>
+    <w:p/>
+    <w:p>
+      <w:r>
+        <w:t xml:space="preserve">One thing that became apparent it was needed was wiping the server after each run. As long as the server was active it contained data about all previous runs. Such as the genetic algorithms population would add onto previous runs populations. </w:t>
       </w:r>
       <w:r>
         <w:lastRenderedPageBreak/>
-        <w:t xml:space="preserve">could occur. Therefore after certain functions are called there will be a delay until it can do anything. </w:t>
-      </w:r>
-    </w:p>
-    <w:p/>
-    <w:p>
-      <w:r>
-        <w:t xml:space="preserve">One thing that became apparent it was needed was wiping the server after each run. As long as the server was active it contained data about all previous runs. Such as the genetic algorithms population would add onto previous runs populations. Therefore the developer wrote a function that wipes the server of all previous data, this function is called at the start of every run. </w:t>
+        <w:t xml:space="preserve">Therefore the developer wrote a function that wipes the server of all previous data, this function is called at the start of every run. </w:t>
       </w:r>
     </w:p>
     <w:p>
       <w:r>
         <w:t xml:space="preserve">The genetic algorithm must have a fitness function in order for learning to occur. As stated in the design that the fitness will be dependent on following the player. Therefore the fitness will be if the middle sensor detects the player then the fitness will increase. </w:t>
       </w:r>
+    </w:p>
+    <w:p>
+      <w:pPr>
+        <w:rPr>
+          <w:rFonts w:cs="Arial"/>
+        </w:rPr>
+      </w:pPr>
+      <w:r>
+        <w:rPr>
+          <w:rFonts w:cs="Arial"/>
+        </w:rPr>
+        <w:t>Connecting multiple servers together proved to be a problem. Therefore currently the neural network is built into the interface. This is just a temporary, once the developer finds and fixes the bug that is stopping this, it will be moved to a separate server.</w:t>
+      </w:r>
+    </w:p>
+    <w:p>
+      <w:pPr>
+        <w:pStyle w:val="Heading3"/>
+        <w:rPr>
+          <w:rFonts w:ascii="Arial" w:hAnsi="Arial" w:cs="Arial"/>
+        </w:rPr>
+      </w:pPr>
+      <w:r>
+        <w:rPr>
+          <w:rFonts w:ascii="Arial" w:hAnsi="Arial" w:cs="Arial"/>
+        </w:rPr>
+        <w:t>Evaluation</w:t>
+      </w:r>
+      <w:bookmarkStart w:id="0" w:name="_GoBack"/>
+      <w:bookmarkEnd w:id="0"/>
     </w:p>
     <w:p>
       <w:pPr>
@@ -1222,12 +1449,6 @@
         <w:rPr>
           <w:rFonts w:cs="Arial"/>
         </w:rPr>
-        <w:t>Connecting multiple servers together proved to be a problem. Therefore currently the neural network is built into the interface. This is just a temporary, once the developer finds and fixes the bug that is stopping this, it will be moved to a separate server.</w:t>
-      </w:r>
-      <w:r>
-        <w:rPr>
-          <w:rFonts w:cs="Arial"/>
-        </w:rPr>
         <w:br w:type="page"/>
       </w:r>
     </w:p>
@@ -1366,8 +1587,6 @@
           <w:rFonts w:ascii="Arial" w:hAnsi="Arial" w:cs="Arial"/>
         </w:rPr>
       </w:pPr>
-      <w:bookmarkStart w:id="0" w:name="_GoBack"/>
-      <w:bookmarkEnd w:id="0"/>
       <w:r>
         <w:rPr>
           <w:rFonts w:ascii="Arial" w:hAnsi="Arial" w:cs="Arial"/>
@@ -1425,23 +1644,24 @@
         <w:rPr>
           <w:rFonts w:cs="Arial"/>
         </w:rPr>
-        <w:t xml:space="preserve">Different computer on </w:t>
-      </w:r>
-      <w:proofErr w:type="spellStart"/>
-      <w:proofErr w:type="gramStart"/>
-      <w:r>
-        <w:rPr>
-          <w:rFonts w:cs="Arial"/>
-        </w:rPr>
-        <w:t>lan</w:t>
-      </w:r>
-      <w:proofErr w:type="spellEnd"/>
-      <w:proofErr w:type="gramEnd"/>
-      <w:r>
-        <w:rPr>
-          <w:rFonts w:cs="Arial"/>
-        </w:rPr>
-        <w:t>.</w:t>
+        <w:t>Different computer on lan.</w:t>
+      </w:r>
+    </w:p>
+    <w:p>
+      <w:r>
+        <w:br w:type="page"/>
+      </w:r>
+    </w:p>
+    <w:p>
+      <w:pPr>
+        <w:pStyle w:val="Heading2"/>
+      </w:pPr>
+      <w:r>
+        <w:rPr>
+          <w:rFonts w:ascii="Arial" w:hAnsi="Arial" w:cs="Arial"/>
+        </w:rPr>
+        <w:lastRenderedPageBreak/>
+        <w:t>Discussion</w:t>
       </w:r>
     </w:p>
     <w:sectPr>
@@ -1791,6 +2011,25 @@
       <w:szCs w:val="16"/>
     </w:rPr>
   </w:style>
+  <w:style w:type="paragraph" w:styleId="Caption">
+    <w:name w:val="caption"/>
+    <w:basedOn w:val="Normal"/>
+    <w:next w:val="Normal"/>
+    <w:uiPriority w:val="35"/>
+    <w:unhideWhenUsed/>
+    <w:qFormat/>
+    <w:rsid w:val="00730D30"/>
+    <w:pPr>
+      <w:spacing w:line="240" w:lineRule="auto"/>
+    </w:pPr>
+    <w:rPr>
+      <w:b/>
+      <w:bCs/>
+      <w:color w:val="4F81BD" w:themeColor="accent1"/>
+      <w:sz w:val="18"/>
+      <w:szCs w:val="18"/>
+    </w:rPr>
+  </w:style>
 </w:styles>
 </file>
 
@@ -2131,6 +2370,25 @@
       <w:szCs w:val="16"/>
     </w:rPr>
   </w:style>
+  <w:style w:type="paragraph" w:styleId="Caption">
+    <w:name w:val="caption"/>
+    <w:basedOn w:val="Normal"/>
+    <w:next w:val="Normal"/>
+    <w:uiPriority w:val="35"/>
+    <w:unhideWhenUsed/>
+    <w:qFormat/>
+    <w:rsid w:val="00730D30"/>
+    <w:pPr>
+      <w:spacing w:line="240" w:lineRule="auto"/>
+    </w:pPr>
+    <w:rPr>
+      <w:b/>
+      <w:bCs/>
+      <w:color w:val="4F81BD" w:themeColor="accent1"/>
+      <w:sz w:val="18"/>
+      <w:szCs w:val="18"/>
+    </w:rPr>
+  </w:style>
 </w:styles>
 </file>
 
@@ -2417,4 +2675,16 @@
   <a:objectDefaults/>
   <a:extraClrSchemeLst/>
 </a:theme>
+</file>
+
+<file path=customXml/item1.xml><?xml version="1.0" encoding="utf-8"?>
+<b:Sources xmlns:b="http://schemas.openxmlformats.org/officeDocument/2006/bibliography" xmlns="http://schemas.openxmlformats.org/officeDocument/2006/bibliography" SelectedStyle="\APA.XSL" StyleName="APA"/>
+</file>
+
+<file path=customXml/itemProps1.xml><?xml version="1.0" encoding="utf-8"?>
+<ds:datastoreItem xmlns:ds="http://schemas.openxmlformats.org/officeDocument/2006/customXml" ds:itemID="{B4DE7387-0E42-4D05-8C48-112BE9FBC53D}">
+  <ds:schemaRefs>
+    <ds:schemaRef ds:uri="http://schemas.openxmlformats.org/officeDocument/2006/bibliography"/>
+  </ds:schemaRefs>
+</ds:datastoreItem>
 </file>
</xml_diff>